<commit_message>
Tried author's suggested improvement, using String.indexOf() instead of nested for(){ if( break; ) } nonsense.
</commit_message>
<xml_diff>
--- a/Unit 3 Examples/ListLetters/COMP268_ListLetters_MyProgramProfile.docx
+++ b/Unit 3 Examples/ListLetters/COMP268_ListLetters_MyProgramProfile.docx
@@ -34,11 +34,9 @@
             <w:r>
               <w:t xml:space="preserve">LEARNING PROFILE FOR </w:t>
             </w:r>
-            <w:proofErr w:type="spellStart"/>
             <w:r>
               <w:t>ListLetters</w:t>
             </w:r>
-            <w:proofErr w:type="spellEnd"/>
           </w:p>
         </w:tc>
       </w:tr>
@@ -448,7 +446,7 @@
         <w:pStyle w:val="Code"/>
       </w:pPr>
       <w:r>
-        <w:t>Enter a positive integer: -1</w:t>
+        <w:t>Please type in a line of text.</w:t>
       </w:r>
     </w:p>
     <w:p>
@@ -456,7 +454,7 @@
         <w:pStyle w:val="Code"/>
       </w:pPr>
       <w:r>
-        <w:t>That number is not positive. Please try again.</w:t>
+        <w:t>The brown fence was jumped over by the red fox.</w:t>
       </w:r>
     </w:p>
     <w:p>
@@ -464,31 +462,34 @@
         <w:pStyle w:val="Code"/>
       </w:pPr>
       <w:r>
-        <w:t>9876543</w:t>
+        <w:t>Your input contains the following letters:</w:t>
       </w:r>
     </w:p>
     <w:p>
       <w:pPr>
         <w:pStyle w:val="Code"/>
       </w:pPr>
-      <w:r>
-        <w:t>.........</w:t>
-      </w:r>
     </w:p>
     <w:p>
       <w:pPr>
         <w:pStyle w:val="Code"/>
       </w:pPr>
       <w:r>
-        <w:t>The number of divisors of 9876543 (including 1 and itself) is 8, as follows:</w:t>
+        <w:tab/>
+        <w:t xml:space="preserve">A B C D E F H J M N O P R S T U V W X Y </w:t>
       </w:r>
     </w:p>
     <w:p>
       <w:pPr>
         <w:pStyle w:val="Code"/>
       </w:pPr>
-      <w:r>
-        <w:t>1, 3, 227, 681, 14503, 43509, 3292181, 9876543</w:t>
+    </w:p>
+    <w:p>
+      <w:pPr>
+        <w:pStyle w:val="Code"/>
+      </w:pPr>
+      <w:r>
+        <w:t>There were 20 different letters.</w:t>
       </w:r>
     </w:p>
     <w:p>
@@ -508,13 +509,17 @@
       <w:r>
         <w:t xml:space="preserve">I tried the author’s suggested improvement, using the </w:t>
       </w:r>
-      <w:proofErr w:type="spellStart"/>
-      <w:r>
-        <w:t>String.indexOf</w:t>
-      </w:r>
-      <w:proofErr w:type="spellEnd"/>
-      <w:r>
-        <w:t>() method instead of the nested for loop, in version 1.1, and it worked well.</w:t>
+      <w:r>
+        <w:rPr>
+          <w:rStyle w:val="CodeChar"/>
+        </w:rPr>
+        <w:t>String.indexOf()</w:t>
+      </w:r>
+      <w:r>
+        <w:t xml:space="preserve"> method instead of the nested for loop, in version 1.1, and it worked well.</w:t>
+      </w:r>
+      <w:r>
+        <w:t xml:space="preserve"> There are quite a few methods available in the String class – I’ll have to look at them more closely, perhaps even make a cheat sheet.</w:t>
       </w:r>
       <w:bookmarkStart w:id="2" w:name="_GoBack"/>
       <w:bookmarkEnd w:id="2"/>
@@ -2065,7 +2070,7 @@
 </file>
 
 <file path=customXml/itemProps2.xml><?xml version="1.0" encoding="utf-8"?>
-<ds:datastoreItem xmlns:ds="http://schemas.openxmlformats.org/officeDocument/2006/customXml" ds:itemID="{AB8B39D3-B7E0-4D96-920D-5F60CEE48470}">
+<ds:datastoreItem xmlns:ds="http://schemas.openxmlformats.org/officeDocument/2006/customXml" ds:itemID="{77A9F21C-E800-4236-BA4E-DE409294F4AB}">
   <ds:schemaRefs>
     <ds:schemaRef ds:uri="http://schemas.openxmlformats.org/officeDocument/2006/bibliography"/>
   </ds:schemaRefs>

</xml_diff>